<commit_message>
R2R; revision 2; first draft
</commit_message>
<xml_diff>
--- a/doc_ccqo/2020-12-16_doc_ccqo.docx
+++ b/doc_ccqo/2020-12-16_doc_ccqo.docx
@@ -132,10 +132,8 @@
         <w:rPr>
           <w:b/>
         </w:rPr>
-        <w:t>t</w:t>
-      </w:r>
-      <w:bookmarkStart w:id="0" w:name="_GoBack"/>
-      <w:bookmarkEnd w:id="0"/>
+        <w:t>T</w:t>
+      </w:r>
       <w:r>
         <w:rPr>
           <w:b/>
@@ -164,7 +162,7 @@
       <w:pPr>
         <w:pStyle w:val="Heading1"/>
       </w:pPr>
-      <w:bookmarkStart w:id="1" w:name="abstract"/>
+      <w:bookmarkStart w:id="0" w:name="abstract"/>
       <w:r>
         <w:lastRenderedPageBreak/>
         <w:t>ABSTRACT</w:t>
@@ -248,8 +246,8 @@
       <w:pPr>
         <w:pStyle w:val="Heading1"/>
       </w:pPr>
-      <w:bookmarkStart w:id="2" w:name="introduction"/>
-      <w:bookmarkEnd w:id="1"/>
+      <w:bookmarkStart w:id="1" w:name="introduction"/>
+      <w:bookmarkEnd w:id="0"/>
       <w:r>
         <w:lastRenderedPageBreak/>
         <w:t>Introduction</w:t>
@@ -425,8 +423,8 @@
       <w:pPr>
         <w:pStyle w:val="Heading1"/>
       </w:pPr>
-      <w:bookmarkStart w:id="3" w:name="methods"/>
-      <w:bookmarkEnd w:id="2"/>
+      <w:bookmarkStart w:id="2" w:name="methods"/>
+      <w:bookmarkEnd w:id="1"/>
       <w:r>
         <w:lastRenderedPageBreak/>
         <w:t>Methods</w:t>
@@ -485,7 +483,7 @@
       <w:pPr>
         <w:pStyle w:val="Heading2"/>
       </w:pPr>
-      <w:bookmarkStart w:id="4" w:name="outcomes-and-predictors"/>
+      <w:bookmarkStart w:id="3" w:name="outcomes-and-predictors"/>
       <w:r>
         <w:t>Outcomes and Predictors</w:t>
       </w:r>
@@ -523,8 +521,8 @@
       <w:pPr>
         <w:pStyle w:val="Heading2"/>
       </w:pPr>
-      <w:bookmarkStart w:id="5" w:name="X9fca244158654506d8935b864985820bee51078"/>
-      <w:bookmarkEnd w:id="4"/>
+      <w:bookmarkStart w:id="4" w:name="X9fca244158654506d8935b864985820bee51078"/>
+      <w:bookmarkEnd w:id="3"/>
       <w:r>
         <w:t>Statistical Inference and Learning with Missing data</w:t>
       </w:r>
@@ -808,8 +806,8 @@
       <w:pPr>
         <w:pStyle w:val="Heading2"/>
       </w:pPr>
-      <w:bookmarkStart w:id="6" w:name="missing-data-strategies"/>
-      <w:bookmarkEnd w:id="5"/>
+      <w:bookmarkStart w:id="5" w:name="missing-data-strategies"/>
+      <w:bookmarkEnd w:id="4"/>
       <w:r>
         <w:t>Missing Data Strategies</w:t>
       </w:r>
@@ -1249,8 +1247,8 @@
       <w:pPr>
         <w:pStyle w:val="Heading2"/>
       </w:pPr>
-      <w:bookmarkStart w:id="7" w:name="evaluating-imputation-accuracy"/>
-      <w:bookmarkEnd w:id="6"/>
+      <w:bookmarkStart w:id="6" w:name="evaluating-imputation-accuracy"/>
+      <w:bookmarkEnd w:id="5"/>
       <w:r>
         <w:lastRenderedPageBreak/>
         <w:t>Evaluating Imputation Accuracy</w:t>
@@ -1623,8 +1621,8 @@
       <w:pPr>
         <w:pStyle w:val="Heading2"/>
       </w:pPr>
-      <w:bookmarkStart w:id="8" w:name="risk-prediction-models"/>
-      <w:bookmarkEnd w:id="7"/>
+      <w:bookmarkStart w:id="7" w:name="risk-prediction-models"/>
+      <w:bookmarkEnd w:id="6"/>
       <w:r>
         <w:t>Risk Predictio</w:t>
       </w:r>
@@ -1723,8 +1721,8 @@
       <w:pPr>
         <w:pStyle w:val="Heading2"/>
       </w:pPr>
-      <w:bookmarkStart w:id="9" w:name="evaluation-of-predictions"/>
-      <w:bookmarkEnd w:id="8"/>
+      <w:bookmarkStart w:id="8" w:name="evaluation-of-predictions"/>
+      <w:bookmarkEnd w:id="7"/>
       <w:r>
         <w:t>Evaluation of Predictions</w:t>
       </w:r>
@@ -2629,8 +2627,8 @@
       <w:pPr>
         <w:pStyle w:val="Heading2"/>
       </w:pPr>
-      <w:bookmarkStart w:id="10" w:name="X5fa704225504eb3cb2a87046811211235da956c"/>
-      <w:bookmarkEnd w:id="9"/>
+      <w:bookmarkStart w:id="9" w:name="X5fa704225504eb3cb2a87046811211235da956c"/>
+      <w:bookmarkEnd w:id="8"/>
       <w:r>
         <w:t>Internal Validation via Monte-Carlo Cross-Validation (MCCV)</w:t>
       </w:r>
@@ -2769,8 +2767,8 @@
       <w:pPr>
         <w:pStyle w:val="Heading2"/>
       </w:pPr>
-      <w:bookmarkStart w:id="11" w:name="statistical-analysis"/>
-      <w:bookmarkEnd w:id="10"/>
+      <w:bookmarkStart w:id="10" w:name="statistical-analysis"/>
+      <w:bookmarkEnd w:id="9"/>
       <w:r>
         <w:t>Statistical analysis</w:t>
       </w:r>
@@ -2872,8 +2870,8 @@
       <w:pPr>
         <w:pStyle w:val="Heading2"/>
       </w:pPr>
-      <w:bookmarkStart w:id="12" w:name="computational-details"/>
-      <w:bookmarkEnd w:id="11"/>
+      <w:bookmarkStart w:id="11" w:name="computational-details"/>
+      <w:bookmarkEnd w:id="10"/>
       <w:r>
         <w:t>Computational Details</w:t>
       </w:r>
@@ -2889,8 +2887,16 @@
         <w:rPr>
           <w:vertAlign w:val="superscript"/>
         </w:rPr>
-        <w:t>49,50</w:t>
-      </w:r>
+        <w:t>49</w:t>
+      </w:r>
+      <w:proofErr w:type="gramStart"/>
+      <w:r>
+        <w:rPr>
+          <w:vertAlign w:val="superscript"/>
+        </w:rPr>
+        <w:t>,50</w:t>
+      </w:r>
+      <w:proofErr w:type="gramEnd"/>
       <w:r>
         <w:t xml:space="preserve"> These analyses were completed using The American Heart Association Precision Medicine Platform (</w:t>
       </w:r>
@@ -2966,9 +2972,9 @@
       <w:pPr>
         <w:pStyle w:val="Heading1"/>
       </w:pPr>
-      <w:bookmarkStart w:id="13" w:name="results"/>
-      <w:bookmarkEnd w:id="3"/>
-      <w:bookmarkEnd w:id="12"/>
+      <w:bookmarkStart w:id="12" w:name="results"/>
+      <w:bookmarkEnd w:id="2"/>
+      <w:bookmarkEnd w:id="11"/>
       <w:r>
         <w:t>RESULTS</w:t>
       </w:r>
@@ -3064,7 +3070,7 @@
       <w:pPr>
         <w:pStyle w:val="Heading2"/>
       </w:pPr>
-      <w:bookmarkStart w:id="14" w:name="scaled-brier-score"/>
+      <w:bookmarkStart w:id="13" w:name="scaled-brier-score"/>
       <w:r>
         <w:t>Scaled Brier score</w:t>
       </w:r>
@@ -3205,8 +3211,8 @@
       <w:pPr>
         <w:pStyle w:val="Heading2"/>
       </w:pPr>
-      <w:bookmarkStart w:id="15" w:name="discrimination-and-calibration"/>
-      <w:bookmarkEnd w:id="14"/>
+      <w:bookmarkStart w:id="14" w:name="discrimination-and-calibration"/>
+      <w:bookmarkEnd w:id="13"/>
       <w:r>
         <w:t>Discrimination and calibration</w:t>
       </w:r>
@@ -3272,8 +3278,8 @@
       <w:pPr>
         <w:pStyle w:val="Heading2"/>
       </w:pPr>
-      <w:bookmarkStart w:id="16" w:name="bayesian-analysis-of-model-performance"/>
-      <w:bookmarkEnd w:id="15"/>
+      <w:bookmarkStart w:id="15" w:name="bayesian-analysis-of-model-performance"/>
+      <w:bookmarkEnd w:id="14"/>
       <w:r>
         <w:t>Bayesian ana</w:t>
       </w:r>
@@ -3310,9 +3316,9 @@
       <w:pPr>
         <w:pStyle w:val="Heading1"/>
       </w:pPr>
-      <w:bookmarkStart w:id="17" w:name="discussion"/>
-      <w:bookmarkEnd w:id="13"/>
-      <w:bookmarkEnd w:id="16"/>
+      <w:bookmarkStart w:id="16" w:name="discussion"/>
+      <w:bookmarkEnd w:id="12"/>
+      <w:bookmarkEnd w:id="15"/>
       <w:r>
         <w:t>DISCUSSION</w:t>
       </w:r>
@@ -44582,7 +44588,7 @@
       <w:r>
         <w:t xml:space="preserve">Figure </w:t>
       </w:r>
-      <w:bookmarkStart w:id="18" w:name="upset"/>
+      <w:bookmarkStart w:id="17" w:name="upset"/>
       <w:r>
         <w:fldChar w:fldCharType="begin"/>
       </w:r>
@@ -44601,7 +44607,7 @@
       <w:r>
         <w:fldChar w:fldCharType="end"/>
       </w:r>
-      <w:bookmarkEnd w:id="18"/>
+      <w:bookmarkEnd w:id="17"/>
       <w:r>
         <w:t>: An upset plot showing three variables from the INTERMACS registry an</w:t>
       </w:r>
@@ -44675,7 +44681,7 @@
       <w:r>
         <w:t xml:space="preserve">Figure </w:t>
       </w:r>
-      <w:bookmarkStart w:id="19" w:name="fig_md_strat_infer_ipa"/>
+      <w:bookmarkStart w:id="18" w:name="fig_md_strat_infer_ipa"/>
       <w:r>
         <w:fldChar w:fldCharType="begin"/>
       </w:r>
@@ -44694,7 +44700,7 @@
       <w:r>
         <w:fldChar w:fldCharType="end"/>
       </w:r>
-      <w:bookmarkEnd w:id="19"/>
+      <w:bookmarkEnd w:id="18"/>
       <w:r>
         <w:t xml:space="preserve">: </w:t>
       </w:r>
@@ -44771,7 +44777,7 @@
       <w:r>
         <w:t xml:space="preserve">Figure </w:t>
       </w:r>
-      <w:bookmarkStart w:id="20" w:name="fig_md_strat_infer_auc"/>
+      <w:bookmarkStart w:id="19" w:name="fig_md_strat_infer_auc"/>
       <w:r>
         <w:fldChar w:fldCharType="begin"/>
       </w:r>
@@ -44790,7 +44796,7 @@
       <w:r>
         <w:fldChar w:fldCharType="end"/>
       </w:r>
-      <w:bookmarkEnd w:id="20"/>
+      <w:bookmarkEnd w:id="19"/>
       <w:r>
         <w:t>: Posterior distribution of differences in concordance index values (multiplied by 100) relative to imputation to the mean when different imputation strategies are applied before fitting a risk prediction model. Results are aggregated ov</w:t>
       </w:r>
@@ -44867,7 +44873,7 @@
       <w:r>
         <w:t xml:space="preserve">gure </w:t>
       </w:r>
-      <w:bookmarkStart w:id="21" w:name="fig_md_strat_infer_cal_error"/>
+      <w:bookmarkStart w:id="20" w:name="fig_md_strat_infer_cal_error"/>
       <w:r>
         <w:fldChar w:fldCharType="begin"/>
       </w:r>
@@ -44886,7 +44892,7 @@
       <w:r>
         <w:fldChar w:fldCharType="end"/>
       </w:r>
-      <w:bookmarkEnd w:id="21"/>
+      <w:bookmarkEnd w:id="20"/>
       <w:r>
         <w:t>: Posterior distribution of differences in calibration error values (multiplied by 100) relative to imputation to the mean when different imputation strategies are applied before fitting a risk prediction model. Results are aggregat</w:t>
       </w:r>
@@ -44906,8 +44912,8 @@
       <w:pPr>
         <w:pStyle w:val="Heading1"/>
       </w:pPr>
-      <w:bookmarkStart w:id="22" w:name="references"/>
-      <w:bookmarkEnd w:id="17"/>
+      <w:bookmarkStart w:id="21" w:name="references"/>
+      <w:bookmarkEnd w:id="16"/>
       <w:r>
         <w:lastRenderedPageBreak/>
         <w:t>REFERENCES</w:t>
@@ -44917,8 +44923,8 @@
       <w:pPr>
         <w:pStyle w:val="Bibliography"/>
       </w:pPr>
-      <w:bookmarkStart w:id="23" w:name="ref-benjamin2017heart"/>
-      <w:bookmarkStart w:id="24" w:name="refs"/>
+      <w:bookmarkStart w:id="22" w:name="ref-benjamin2017heart"/>
+      <w:bookmarkStart w:id="23" w:name="refs"/>
       <w:r>
         <w:t xml:space="preserve">1. </w:t>
       </w:r>
@@ -44934,8 +44940,8 @@
       <w:pPr>
         <w:pStyle w:val="Bibliography"/>
       </w:pPr>
-      <w:bookmarkStart w:id="25" w:name="ref-national2017health"/>
-      <w:bookmarkEnd w:id="23"/>
+      <w:bookmarkStart w:id="24" w:name="ref-national2017health"/>
+      <w:bookmarkEnd w:id="22"/>
       <w:r>
         <w:t xml:space="preserve">2. </w:t>
       </w:r>
@@ -44951,8 +44957,8 @@
       <w:pPr>
         <w:pStyle w:val="Bibliography"/>
       </w:pPr>
-      <w:bookmarkStart w:id="26" w:name="ref-patel2014contemporary"/>
-      <w:bookmarkEnd w:id="25"/>
+      <w:bookmarkStart w:id="25" w:name="ref-patel2014contemporary"/>
+      <w:bookmarkEnd w:id="24"/>
       <w:r>
         <w:t xml:space="preserve">3. </w:t>
       </w:r>
@@ -44965,8 +44971,8 @@
       <w:pPr>
         <w:pStyle w:val="Bibliography"/>
       </w:pPr>
-      <w:bookmarkStart w:id="27" w:name="ref-slaughter2009advanced"/>
-      <w:bookmarkEnd w:id="26"/>
+      <w:bookmarkStart w:id="26" w:name="ref-slaughter2009advanced"/>
+      <w:bookmarkEnd w:id="25"/>
       <w:r>
         <w:t xml:space="preserve">4. </w:t>
       </w:r>
@@ -44982,8 +44988,8 @@
       <w:pPr>
         <w:pStyle w:val="Bibliography"/>
       </w:pPr>
-      <w:bookmarkStart w:id="28" w:name="ref-miller2011left"/>
-      <w:bookmarkEnd w:id="27"/>
+      <w:bookmarkStart w:id="27" w:name="ref-miller2011left"/>
+      <w:bookmarkEnd w:id="26"/>
       <w:r>
         <w:t xml:space="preserve">5. </w:t>
       </w:r>
@@ -44996,8 +45002,8 @@
       <w:pPr>
         <w:pStyle w:val="Bibliography"/>
       </w:pPr>
-      <w:bookmarkStart w:id="29" w:name="ref-stewart2011keeping"/>
-      <w:bookmarkEnd w:id="28"/>
+      <w:bookmarkStart w:id="28" w:name="ref-stewart2011keeping"/>
+      <w:bookmarkEnd w:id="27"/>
       <w:r>
         <w:t xml:space="preserve">6. </w:t>
       </w:r>
@@ -45013,8 +45019,8 @@
       <w:pPr>
         <w:pStyle w:val="Bibliography"/>
       </w:pPr>
-      <w:bookmarkStart w:id="30" w:name="ref-hsich2012should"/>
-      <w:bookmarkEnd w:id="29"/>
+      <w:bookmarkStart w:id="29" w:name="ref-hsich2012should"/>
+      <w:bookmarkEnd w:id="28"/>
       <w:r>
         <w:t xml:space="preserve">7. </w:t>
       </w:r>
@@ -45030,8 +45036,8 @@
       <w:pPr>
         <w:pStyle w:val="Bibliography"/>
       </w:pPr>
-      <w:bookmarkStart w:id="31" w:name="ref-cotts2014predictors"/>
-      <w:bookmarkEnd w:id="30"/>
+      <w:bookmarkStart w:id="30" w:name="ref-cotts2014predictors"/>
+      <w:bookmarkEnd w:id="29"/>
       <w:r>
         <w:t xml:space="preserve">8. </w:t>
       </w:r>
@@ -45047,8 +45053,8 @@
       <w:pPr>
         <w:pStyle w:val="Bibliography"/>
       </w:pPr>
-      <w:bookmarkStart w:id="32" w:name="ref-eckman2011survival"/>
-      <w:bookmarkEnd w:id="31"/>
+      <w:bookmarkStart w:id="31" w:name="ref-eckman2011survival"/>
+      <w:bookmarkEnd w:id="30"/>
       <w:r>
         <w:t xml:space="preserve">9. </w:t>
       </w:r>
@@ -45064,8 +45070,8 @@
       <w:pPr>
         <w:pStyle w:val="Bibliography"/>
       </w:pPr>
-      <w:bookmarkStart w:id="33" w:name="ref-kirklin2017eighth"/>
-      <w:bookmarkEnd w:id="32"/>
+      <w:bookmarkStart w:id="32" w:name="ref-kirklin2017eighth"/>
+      <w:bookmarkEnd w:id="31"/>
       <w:r>
         <w:t xml:space="preserve">10. </w:t>
       </w:r>
@@ -45074,14 +45080,30 @@
         <w:t>Kirklin JK, Pagani FD, Kormos RL, Stevenson LW, Blume ED, Myers SL, et al. Eighth annual INTERMACS report: Special focus on framing the impact of ad</w:t>
       </w:r>
       <w:r>
-        <w:t>verse events. The Journal of Heart and Lung Transplantation 2017;36:1080–1086. doi:</w:t>
+        <w:t xml:space="preserve">verse events. The Journal of Heart and Lung Transplantation 2017;36:1080–1086. </w:t>
+      </w:r>
+      <w:proofErr w:type="spellStart"/>
+      <w:proofErr w:type="gramStart"/>
+      <w:r>
+        <w:t>doi</w:t>
+      </w:r>
+      <w:proofErr w:type="gramEnd"/>
+      <w:r>
+        <w:t>:</w:t>
       </w:r>
       <w:hyperlink r:id="rId15">
         <w:r>
           <w:rPr>
             <w:rStyle w:val="Hyperlink"/>
           </w:rPr>
-          <w:t>https://www.ncbi.nlm.nih.gov/pubmed/28942782</w:t>
+          <w:t>https</w:t>
+        </w:r>
+        <w:proofErr w:type="spellEnd"/>
+        <w:r>
+          <w:rPr>
+            <w:rStyle w:val="Hyperlink"/>
+          </w:rPr>
+          <w:t>://www.ncbi.nlm.nih.gov/pubmed/28942782</w:t>
         </w:r>
       </w:hyperlink>
       <w:r>
@@ -45092,8 +45114,8 @@
       <w:pPr>
         <w:pStyle w:val="Bibliography"/>
       </w:pPr>
-      <w:bookmarkStart w:id="34" w:name="ref-kormos2019society"/>
-      <w:bookmarkEnd w:id="33"/>
+      <w:bookmarkStart w:id="33" w:name="ref-kormos2019society"/>
+      <w:bookmarkEnd w:id="32"/>
       <w:r>
         <w:t xml:space="preserve">11. </w:t>
       </w:r>
@@ -45109,8 +45131,8 @@
       <w:pPr>
         <w:pStyle w:val="Bibliography"/>
       </w:pPr>
-      <w:bookmarkStart w:id="35" w:name="ref-Adamo950"/>
-      <w:bookmarkEnd w:id="34"/>
+      <w:bookmarkStart w:id="34" w:name="ref-Adamo950"/>
+      <w:bookmarkEnd w:id="33"/>
       <w:r>
         <w:t xml:space="preserve">12. </w:t>
       </w:r>
@@ -45119,7 +45141,15 @@
         <w:t>Adamo L, Tang Y, Nassif ME, Novak E, Jon</w:t>
       </w:r>
       <w:r>
-        <w:t>es PG, LaRue S, et al. The HeartMate risk score identifies patients with similar mortality risk across all INTERMACS profiles in a large multicenter analysis. JACC: Heart Failure 2016;4:950–958. doi:</w:t>
+        <w:t xml:space="preserve">es PG, LaRue S, et al. The HeartMate risk score identifies patients with similar mortality risk across all INTERMACS profiles in a large multicenter analysis. JACC: Heart Failure 2016;4:950–958. </w:t>
+      </w:r>
+      <w:proofErr w:type="gramStart"/>
+      <w:r>
+        <w:t>doi</w:t>
+      </w:r>
+      <w:proofErr w:type="gramEnd"/>
+      <w:r>
+        <w:t>:</w:t>
       </w:r>
       <w:hyperlink r:id="rId16">
         <w:r>
@@ -45137,8 +45167,8 @@
       <w:pPr>
         <w:pStyle w:val="Bibliography"/>
       </w:pPr>
-      <w:bookmarkStart w:id="36" w:name="ref-rubin2004multiple"/>
-      <w:bookmarkEnd w:id="35"/>
+      <w:bookmarkStart w:id="35" w:name="ref-rubin2004multiple"/>
+      <w:bookmarkEnd w:id="34"/>
       <w:r>
         <w:lastRenderedPageBreak/>
         <w:t xml:space="preserve">13. </w:t>
@@ -45152,14 +45182,22 @@
       <w:pPr>
         <w:pStyle w:val="Bibliography"/>
       </w:pPr>
-      <w:bookmarkStart w:id="37" w:name="ref-van2018flexible"/>
-      <w:bookmarkEnd w:id="36"/>
+      <w:bookmarkStart w:id="36" w:name="ref-van2018flexible"/>
+      <w:bookmarkEnd w:id="35"/>
       <w:r>
         <w:t xml:space="preserve">14. </w:t>
       </w:r>
       <w:r>
         <w:tab/>
-        <w:t>Van Buuren S. Flexible imputation of missing data. Chapman; Hall/CRC; 2018. doi:</w:t>
+        <w:t xml:space="preserve">Van Buuren S. Flexible imputation of missing data. Chapman; Hall/CRC; 2018. </w:t>
+      </w:r>
+      <w:proofErr w:type="gramStart"/>
+      <w:r>
+        <w:t>doi</w:t>
+      </w:r>
+      <w:proofErr w:type="gramEnd"/>
+      <w:r>
+        <w:t>:</w:t>
       </w:r>
       <w:hyperlink r:id="rId17">
         <w:r>
@@ -45177,8 +45215,8 @@
       <w:pPr>
         <w:pStyle w:val="Bibliography"/>
       </w:pPr>
-      <w:bookmarkStart w:id="38" w:name="ref-sterne2009multiple"/>
-      <w:bookmarkEnd w:id="37"/>
+      <w:bookmarkStart w:id="37" w:name="ref-sterne2009multiple"/>
+      <w:bookmarkEnd w:id="36"/>
       <w:r>
         <w:t xml:space="preserve">15. </w:t>
       </w:r>
@@ -45191,8 +45229,8 @@
       <w:pPr>
         <w:pStyle w:val="Bibliography"/>
       </w:pPr>
-      <w:bookmarkStart w:id="39" w:name="ref-van2020rebutting"/>
-      <w:bookmarkEnd w:id="38"/>
+      <w:bookmarkStart w:id="38" w:name="ref-van2020rebutting"/>
+      <w:bookmarkEnd w:id="37"/>
       <w:r>
         <w:t xml:space="preserve">16. </w:t>
       </w:r>
@@ -45208,8 +45246,8 @@
       <w:pPr>
         <w:pStyle w:val="Bibliography"/>
       </w:pPr>
-      <w:bookmarkStart w:id="40" w:name="ref-hastie2009elements"/>
-      <w:bookmarkEnd w:id="39"/>
+      <w:bookmarkStart w:id="39" w:name="ref-hastie2009elements"/>
+      <w:bookmarkEnd w:id="38"/>
       <w:r>
         <w:t xml:space="preserve">17. </w:t>
       </w:r>
@@ -45225,8 +45263,8 @@
       <w:pPr>
         <w:pStyle w:val="Bibliography"/>
       </w:pPr>
-      <w:bookmarkStart w:id="41" w:name="ref-kuhn2019feature"/>
-      <w:bookmarkEnd w:id="40"/>
+      <w:bookmarkStart w:id="40" w:name="ref-kuhn2019feature"/>
+      <w:bookmarkEnd w:id="39"/>
       <w:r>
         <w:t xml:space="preserve">18. </w:t>
       </w:r>
@@ -45239,8 +45277,8 @@
       <w:pPr>
         <w:pStyle w:val="Bibliography"/>
       </w:pPr>
-      <w:bookmarkStart w:id="42" w:name="ref-jerez2010missing"/>
-      <w:bookmarkEnd w:id="41"/>
+      <w:bookmarkStart w:id="41" w:name="ref-jerez2010missing"/>
+      <w:bookmarkEnd w:id="40"/>
       <w:r>
         <w:t xml:space="preserve">19. </w:t>
       </w:r>
@@ -45255,8 +45293,8 @@
       <w:pPr>
         <w:pStyle w:val="Bibliography"/>
       </w:pPr>
-      <w:bookmarkStart w:id="43" w:name="ref-josse2019consistency"/>
-      <w:bookmarkEnd w:id="42"/>
+      <w:bookmarkStart w:id="42" w:name="ref-josse2019consistency"/>
+      <w:bookmarkEnd w:id="41"/>
       <w:r>
         <w:t xml:space="preserve">20. </w:t>
       </w:r>
@@ -45272,8 +45310,8 @@
       <w:pPr>
         <w:pStyle w:val="Bibliography"/>
       </w:pPr>
-      <w:bookmarkStart w:id="44" w:name="ref-thomas2014pre"/>
-      <w:bookmarkEnd w:id="43"/>
+      <w:bookmarkStart w:id="43" w:name="ref-thomas2014pre"/>
+      <w:bookmarkEnd w:id="42"/>
       <w:r>
         <w:t xml:space="preserve">21. </w:t>
       </w:r>
@@ -45289,8 +45327,8 @@
       <w:pPr>
         <w:pStyle w:val="Bibliography"/>
       </w:pPr>
-      <w:bookmarkStart w:id="45" w:name="ref-azur2011multiple"/>
-      <w:bookmarkEnd w:id="44"/>
+      <w:bookmarkStart w:id="44" w:name="ref-azur2011multiple"/>
+      <w:bookmarkEnd w:id="43"/>
       <w:r>
         <w:t xml:space="preserve">22. </w:t>
       </w:r>
@@ -45299,7 +45337,15 @@
         <w:t xml:space="preserve">Azur MJ, Stuart EA, Frangakis C, Leaf PJ. Multiple imputation by chained equations: What </w:t>
       </w:r>
       <w:r>
-        <w:t>is it and how does it work? International Journal of Methods in Psychiatric Research 2011;20:40–49. doi:</w:t>
+        <w:t xml:space="preserve">is it and how does it work? International Journal of Methods in Psychiatric Research 2011;20:40–49. </w:t>
+      </w:r>
+      <w:proofErr w:type="gramStart"/>
+      <w:r>
+        <w:t>doi</w:t>
+      </w:r>
+      <w:proofErr w:type="gramEnd"/>
+      <w:r>
+        <w:t>:</w:t>
       </w:r>
       <w:hyperlink r:id="rId18">
         <w:r>
@@ -45317,8 +45363,8 @@
       <w:pPr>
         <w:pStyle w:val="Bibliography"/>
       </w:pPr>
-      <w:bookmarkStart w:id="46" w:name="ref-van2006fully"/>
-      <w:bookmarkEnd w:id="45"/>
+      <w:bookmarkStart w:id="45" w:name="ref-van2006fully"/>
+      <w:bookmarkEnd w:id="44"/>
       <w:r>
         <w:t xml:space="preserve">23. </w:t>
       </w:r>
@@ -45327,14 +45373,30 @@
         <w:t>Van Buuren S, Brand JP, Groothuis-Oudshoorn CG, Rubin DB. Fully conditional spe</w:t>
       </w:r>
       <w:r>
-        <w:t>cification in multivariate imputation. Journal of Statistical Computation and Simulation 2006;76:1049–1064. doi:</w:t>
+        <w:t xml:space="preserve">cification in multivariate imputation. Journal of Statistical Computation and Simulation 2006;76:1049–1064. </w:t>
+      </w:r>
+      <w:proofErr w:type="spellStart"/>
+      <w:proofErr w:type="gramStart"/>
+      <w:r>
+        <w:t>doi</w:t>
+      </w:r>
+      <w:proofErr w:type="gramEnd"/>
+      <w:r>
+        <w:t>:</w:t>
       </w:r>
       <w:hyperlink r:id="rId19">
         <w:r>
           <w:rPr>
             <w:rStyle w:val="Hyperlink"/>
           </w:rPr>
-          <w:t>https://doi.org/10.1080/10629360600810434</w:t>
+          <w:t>https</w:t>
+        </w:r>
+        <w:proofErr w:type="spellEnd"/>
+        <w:r>
+          <w:rPr>
+            <w:rStyle w:val="Hyperlink"/>
+          </w:rPr>
+          <w:t>://doi.org/10.1080/10629360600810434</w:t>
         </w:r>
       </w:hyperlink>
       <w:r>
@@ -45345,8 +45407,8 @@
       <w:pPr>
         <w:pStyle w:val="Bibliography"/>
       </w:pPr>
-      <w:bookmarkStart w:id="47" w:name="ref-landerman1997empirical"/>
-      <w:bookmarkEnd w:id="46"/>
+      <w:bookmarkStart w:id="46" w:name="ref-landerman1997empirical"/>
+      <w:bookmarkEnd w:id="45"/>
       <w:r>
         <w:t xml:space="preserve">24. </w:t>
       </w:r>
@@ -45355,14 +45417,30 @@
         <w:t>Landerman LR, Land KC, Pieper CF. A</w:t>
       </w:r>
       <w:r>
-        <w:t>n empirical evaluation of the predictive mean matching method for imputing missing values. Sociological Methods &amp; Research 1997;26:3–33. doi:</w:t>
+        <w:t xml:space="preserve">n empirical evaluation of the predictive mean matching method for imputing missing values. Sociological Methods &amp; Research 1997;26:3–33. </w:t>
+      </w:r>
+      <w:proofErr w:type="spellStart"/>
+      <w:proofErr w:type="gramStart"/>
+      <w:r>
+        <w:t>doi</w:t>
+      </w:r>
+      <w:proofErr w:type="gramEnd"/>
+      <w:r>
+        <w:t>:</w:t>
       </w:r>
       <w:hyperlink r:id="rId20">
         <w:r>
           <w:rPr>
             <w:rStyle w:val="Hyperlink"/>
           </w:rPr>
-          <w:t>https://doi.org/10.1177/0049124197026001001</w:t>
+          <w:t>https</w:t>
+        </w:r>
+        <w:proofErr w:type="spellEnd"/>
+        <w:r>
+          <w:rPr>
+            <w:rStyle w:val="Hyperlink"/>
+          </w:rPr>
+          <w:t>://doi.org/10.1177/0049124197026001001</w:t>
         </w:r>
       </w:hyperlink>
       <w:r>
@@ -45373,8 +45451,8 @@
       <w:pPr>
         <w:pStyle w:val="Bibliography"/>
       </w:pPr>
-      <w:bookmarkStart w:id="48" w:name="ref-chen2000nearest"/>
-      <w:bookmarkEnd w:id="47"/>
+      <w:bookmarkStart w:id="47" w:name="ref-chen2000nearest"/>
+      <w:bookmarkEnd w:id="46"/>
       <w:r>
         <w:t xml:space="preserve">25. </w:t>
       </w:r>
@@ -45389,8 +45467,8 @@
       <w:pPr>
         <w:pStyle w:val="Bibliography"/>
       </w:pPr>
-      <w:bookmarkStart w:id="49" w:name="ref-gower"/>
-      <w:bookmarkEnd w:id="48"/>
+      <w:bookmarkStart w:id="48" w:name="ref-gower"/>
+      <w:bookmarkEnd w:id="47"/>
       <w:r>
         <w:t xml:space="preserve">26. </w:t>
       </w:r>
@@ -45403,8 +45481,8 @@
       <w:pPr>
         <w:pStyle w:val="Bibliography"/>
       </w:pPr>
-      <w:bookmarkStart w:id="50" w:name="ref-andridge2010hotdeck"/>
-      <w:bookmarkEnd w:id="49"/>
+      <w:bookmarkStart w:id="49" w:name="ref-andridge2010hotdeck"/>
+      <w:bookmarkEnd w:id="48"/>
       <w:r>
         <w:lastRenderedPageBreak/>
         <w:t xml:space="preserve">27. </w:t>
@@ -45414,14 +45492,30 @@
         <w:t>Andridge RR, Little RJ. A review of hot</w:t>
       </w:r>
       <w:r>
-        <w:t xml:space="preserve"> deck imputation for survey non-response. International Statistical Review 2010;78:40–64. doi:</w:t>
+        <w:t xml:space="preserve"> deck imputation for survey non-response. International Statistical Review 2010;78:40–64. </w:t>
+      </w:r>
+      <w:proofErr w:type="spellStart"/>
+      <w:proofErr w:type="gramStart"/>
+      <w:r>
+        <w:t>doi</w:t>
+      </w:r>
+      <w:proofErr w:type="gramEnd"/>
+      <w:r>
+        <w:t>:</w:t>
       </w:r>
       <w:hyperlink r:id="rId21">
         <w:r>
           <w:rPr>
             <w:rStyle w:val="Hyperlink"/>
           </w:rPr>
-          <w:t>https://doi.org/10.1111/j.1751-5823.2010.00103.x</w:t>
+          <w:t>https</w:t>
+        </w:r>
+        <w:proofErr w:type="spellEnd"/>
+        <w:r>
+          <w:rPr>
+            <w:rStyle w:val="Hyperlink"/>
+          </w:rPr>
+          <w:t>://doi.org/10.1111/j.1751-5823.2010.00103.x</w:t>
         </w:r>
       </w:hyperlink>
       <w:r>
@@ -45432,8 +45526,8 @@
       <w:pPr>
         <w:pStyle w:val="Bibliography"/>
       </w:pPr>
-      <w:bookmarkStart w:id="51" w:name="ref-Breiman2001"/>
-      <w:bookmarkEnd w:id="50"/>
+      <w:bookmarkStart w:id="50" w:name="ref-Breiman2001"/>
+      <w:bookmarkEnd w:id="49"/>
       <w:r>
         <w:t xml:space="preserve">28. </w:t>
       </w:r>
@@ -45442,7 +45536,15 @@
         <w:t>Breiman L. Random forests. Machine Lear</w:t>
       </w:r>
       <w:r>
-        <w:t>ning 2001;45:5–32. doi:</w:t>
+        <w:t xml:space="preserve">ning 2001;45:5–32. </w:t>
+      </w:r>
+      <w:proofErr w:type="gramStart"/>
+      <w:r>
+        <w:t>doi</w:t>
+      </w:r>
+      <w:proofErr w:type="gramEnd"/>
+      <w:r>
+        <w:t>:</w:t>
       </w:r>
       <w:hyperlink r:id="rId22">
         <w:r>
@@ -45460,21 +45562,37 @@
       <w:pPr>
         <w:pStyle w:val="Bibliography"/>
       </w:pPr>
-      <w:bookmarkStart w:id="52" w:name="ref-hothorn2006survival"/>
-      <w:bookmarkEnd w:id="51"/>
+      <w:bookmarkStart w:id="51" w:name="ref-hothorn2006survival"/>
+      <w:bookmarkEnd w:id="50"/>
       <w:r>
         <w:t xml:space="preserve">29. </w:t>
       </w:r>
       <w:r>
         <w:tab/>
-        <w:t>Hothorn T, Buehlmann P, Dudoit S, Molinaro A, Van Der Laan M. Survival ensembles. Biostatistics 2006;7:355–373. doi:</w:t>
+        <w:t xml:space="preserve">Hothorn T, Buehlmann P, Dudoit S, Molinaro A, Van Der Laan M. Survival ensembles. Biostatistics 2006;7:355–373. </w:t>
+      </w:r>
+      <w:proofErr w:type="spellStart"/>
+      <w:proofErr w:type="gramStart"/>
+      <w:r>
+        <w:t>doi</w:t>
+      </w:r>
+      <w:proofErr w:type="gramEnd"/>
+      <w:r>
+        <w:t>:</w:t>
       </w:r>
       <w:hyperlink r:id="rId23">
         <w:r>
           <w:rPr>
             <w:rStyle w:val="Hyperlink"/>
           </w:rPr>
-          <w:t>https://doi.org/10.1093/biostatistics/kxj011</w:t>
+          <w:t>https</w:t>
+        </w:r>
+        <w:proofErr w:type="spellEnd"/>
+        <w:r>
+          <w:rPr>
+            <w:rStyle w:val="Hyperlink"/>
+          </w:rPr>
+          <w:t>://doi.org/10.1093/biostatistics/kxj011</w:t>
         </w:r>
       </w:hyperlink>
       <w:r>
@@ -45485,8 +45603,8 @@
       <w:pPr>
         <w:pStyle w:val="Bibliography"/>
       </w:pPr>
-      <w:bookmarkStart w:id="53" w:name="ref-strobl2007bias"/>
-      <w:bookmarkEnd w:id="52"/>
+      <w:bookmarkStart w:id="52" w:name="ref-strobl2007bias"/>
+      <w:bookmarkEnd w:id="51"/>
       <w:r>
         <w:t xml:space="preserve">30. </w:t>
       </w:r>
@@ -45499,8 +45617,8 @@
       <w:pPr>
         <w:pStyle w:val="Bibliography"/>
       </w:pPr>
-      <w:bookmarkStart w:id="54" w:name="ref-strobl2008conditional"/>
-      <w:bookmarkEnd w:id="53"/>
+      <w:bookmarkStart w:id="53" w:name="ref-strobl2008conditional"/>
+      <w:bookmarkEnd w:id="52"/>
       <w:r>
         <w:t>31.</w:t>
       </w:r>
@@ -45516,8 +45634,8 @@
       <w:pPr>
         <w:pStyle w:val="Bibliography"/>
       </w:pPr>
-      <w:bookmarkStart w:id="55" w:name="ref-ishwaran2008random"/>
-      <w:bookmarkEnd w:id="54"/>
+      <w:bookmarkStart w:id="54" w:name="ref-ishwaran2008random"/>
+      <w:bookmarkEnd w:id="53"/>
       <w:r>
         <w:t xml:space="preserve">32. </w:t>
       </w:r>
@@ -45533,8 +45651,8 @@
       <w:pPr>
         <w:pStyle w:val="Bibliography"/>
       </w:pPr>
-      <w:bookmarkStart w:id="56" w:name="ref-jaeger2019oblique"/>
-      <w:bookmarkEnd w:id="55"/>
+      <w:bookmarkStart w:id="55" w:name="ref-jaeger2019oblique"/>
+      <w:bookmarkEnd w:id="54"/>
       <w:r>
         <w:t xml:space="preserve">33. </w:t>
       </w:r>
@@ -45547,8 +45665,8 @@
       <w:pPr>
         <w:pStyle w:val="Bibliography"/>
       </w:pPr>
-      <w:bookmarkStart w:id="57" w:name="ref-twala2009empirical"/>
-      <w:bookmarkEnd w:id="56"/>
+      <w:bookmarkStart w:id="56" w:name="ref-twala2009empirical"/>
+      <w:bookmarkEnd w:id="55"/>
       <w:r>
         <w:t xml:space="preserve">34. </w:t>
       </w:r>
@@ -45564,8 +45682,8 @@
       <w:pPr>
         <w:pStyle w:val="Bibliography"/>
       </w:pPr>
-      <w:bookmarkStart w:id="58" w:name="ref-ding2010investigation"/>
-      <w:bookmarkEnd w:id="57"/>
+      <w:bookmarkStart w:id="57" w:name="ref-ding2010investigation"/>
+      <w:bookmarkEnd w:id="56"/>
       <w:r>
         <w:t xml:space="preserve">35. </w:t>
       </w:r>
@@ -45578,8 +45696,8 @@
       <w:pPr>
         <w:pStyle w:val="Bibliography"/>
       </w:pPr>
-      <w:bookmarkStart w:id="59" w:name="ref-james2013introduction"/>
-      <w:bookmarkEnd w:id="58"/>
+      <w:bookmarkStart w:id="58" w:name="ref-james2013introduction"/>
+      <w:bookmarkEnd w:id="57"/>
       <w:r>
         <w:t xml:space="preserve">36. </w:t>
       </w:r>
@@ -45592,21 +45710,37 @@
       <w:pPr>
         <w:pStyle w:val="Bibliography"/>
       </w:pPr>
-      <w:bookmarkStart w:id="60" w:name="ref-kleinbaum2010survival"/>
-      <w:bookmarkEnd w:id="59"/>
+      <w:bookmarkStart w:id="59" w:name="ref-kleinbaum2010survival"/>
+      <w:bookmarkEnd w:id="58"/>
       <w:r>
         <w:t xml:space="preserve">37. </w:t>
       </w:r>
       <w:r>
         <w:tab/>
-        <w:t>Kleinbaum DG, Klein M. Survival analysis. vol. 3. Springer; 2010. doi:</w:t>
+        <w:t xml:space="preserve">Kleinbaum DG, Klein M. Survival analysis. vol. 3. Springer; 2010. </w:t>
+      </w:r>
+      <w:proofErr w:type="spellStart"/>
+      <w:proofErr w:type="gramStart"/>
+      <w:r>
+        <w:t>doi</w:t>
+      </w:r>
+      <w:proofErr w:type="gramEnd"/>
+      <w:r>
+        <w:t>:</w:t>
       </w:r>
       <w:hyperlink r:id="rId24">
         <w:r>
           <w:rPr>
             <w:rStyle w:val="Hyperlink"/>
           </w:rPr>
-          <w:t>https://d</w:t>
+          <w:t>https</w:t>
+        </w:r>
+        <w:proofErr w:type="spellEnd"/>
+        <w:r>
+          <w:rPr>
+            <w:rStyle w:val="Hyperlink"/>
+          </w:rPr>
+          <w:t>://d</w:t>
         </w:r>
         <w:r>
           <w:rPr>
@@ -45623,21 +45757,43 @@
       <w:pPr>
         <w:pStyle w:val="Bibliography"/>
       </w:pPr>
-      <w:bookmarkStart w:id="61" w:name="ref-friedman2001greedy"/>
-      <w:bookmarkEnd w:id="60"/>
+      <w:bookmarkStart w:id="60" w:name="ref-friedman2001greedy"/>
+      <w:bookmarkEnd w:id="59"/>
       <w:r>
         <w:t xml:space="preserve">38. </w:t>
       </w:r>
       <w:r>
         <w:tab/>
-        <w:t>Friedman JH. Greedy function approximation: A gradient boosting machine. Annals of Statistics 2001:1189–1232. doi:</w:t>
+        <w:t xml:space="preserve">Friedman JH. Greedy function approximation: A gradient boosting machine. Annals of Statistics 2001:1189–1232. </w:t>
+      </w:r>
+      <w:proofErr w:type="gramStart"/>
+      <w:r>
+        <w:t>doi</w:t>
+      </w:r>
+      <w:proofErr w:type="gramEnd"/>
+      <w:r>
+        <w:t>:</w:t>
       </w:r>
       <w:hyperlink r:id="rId25">
         <w:r>
           <w:rPr>
             <w:rStyle w:val="Hyperlink"/>
           </w:rPr>
-          <w:t>10.1214/aos/1013203451</w:t>
+          <w:t>10.1214/</w:t>
+        </w:r>
+        <w:proofErr w:type="spellStart"/>
+        <w:r>
+          <w:rPr>
+            <w:rStyle w:val="Hyperlink"/>
+          </w:rPr>
+          <w:t>aos</w:t>
+        </w:r>
+        <w:proofErr w:type="spellEnd"/>
+        <w:r>
+          <w:rPr>
+            <w:rStyle w:val="Hyperlink"/>
+          </w:rPr>
+          <w:t>/1013203451</w:t>
         </w:r>
       </w:hyperlink>
       <w:r>
@@ -45648,8 +45804,8 @@
       <w:pPr>
         <w:pStyle w:val="Bibliography"/>
       </w:pPr>
-      <w:bookmarkStart w:id="62" w:name="ref-chen2016xgboost"/>
-      <w:bookmarkEnd w:id="61"/>
+      <w:bookmarkStart w:id="61" w:name="ref-chen2016xgboost"/>
+      <w:bookmarkEnd w:id="60"/>
       <w:r>
         <w:t xml:space="preserve">39. </w:t>
       </w:r>
@@ -45658,7 +45814,15 @@
         <w:t>Chen T, Guestrin</w:t>
       </w:r>
       <w:r>
-        <w:t xml:space="preserve"> C. XGBoost: A scalable tree boosting system. Proceedings of the 22Nd ACM SIGKDD international conference on knowledge discovery and data mining, New York, NY, USA: ACM; 2016, p. 785–794. doi:</w:t>
+        <w:t xml:space="preserve"> C. XGBoost: A scalable tree boosting system. Proceedings of the 22Nd ACM SIGKDD international conference on knowledge discovery and data mining, New York, NY, USA: ACM; 2016, p. 785–794. </w:t>
+      </w:r>
+      <w:proofErr w:type="gramStart"/>
+      <w:r>
+        <w:t>doi</w:t>
+      </w:r>
+      <w:proofErr w:type="gramEnd"/>
+      <w:r>
+        <w:t>:</w:t>
       </w:r>
       <w:hyperlink r:id="rId26">
         <w:r>
@@ -45682,8 +45846,8 @@
       <w:pPr>
         <w:pStyle w:val="Bibliography"/>
       </w:pPr>
-      <w:bookmarkStart w:id="63" w:name="ref-graf1999assessment"/>
-      <w:bookmarkEnd w:id="62"/>
+      <w:bookmarkStart w:id="62" w:name="ref-graf1999assessment"/>
+      <w:bookmarkEnd w:id="61"/>
       <w:r>
         <w:t xml:space="preserve">40. </w:t>
       </w:r>
@@ -45696,8 +45860,8 @@
       <w:pPr>
         <w:pStyle w:val="Bibliography"/>
       </w:pPr>
-      <w:bookmarkStart w:id="64" w:name="ref-rufibach2010use"/>
-      <w:bookmarkEnd w:id="63"/>
+      <w:bookmarkStart w:id="63" w:name="ref-rufibach2010use"/>
+      <w:bookmarkEnd w:id="62"/>
       <w:r>
         <w:t xml:space="preserve">41. </w:t>
       </w:r>
@@ -45706,14 +45870,30 @@
         <w:t>Rufibach K. Use of brier score to assess binary predicti</w:t>
       </w:r>
       <w:r>
-        <w:t>ons. Journal of Clinical Epidemiology 2010;63:938–939. doi:</w:t>
+        <w:t xml:space="preserve">ons. Journal of Clinical Epidemiology 2010;63:938–939. </w:t>
+      </w:r>
+      <w:proofErr w:type="spellStart"/>
+      <w:proofErr w:type="gramStart"/>
+      <w:r>
+        <w:t>doi</w:t>
+      </w:r>
+      <w:proofErr w:type="gramEnd"/>
+      <w:r>
+        <w:t>:</w:t>
       </w:r>
       <w:hyperlink r:id="rId27">
         <w:r>
           <w:rPr>
             <w:rStyle w:val="Hyperlink"/>
           </w:rPr>
-          <w:t>https://doi.org/10.1016/j.jclinepi.2009.11.009</w:t>
+          <w:t>https</w:t>
+        </w:r>
+        <w:proofErr w:type="spellEnd"/>
+        <w:r>
+          <w:rPr>
+            <w:rStyle w:val="Hyperlink"/>
+          </w:rPr>
+          <w:t>://doi.org/10.1016/j.jclinepi.2009.11.009</w:t>
         </w:r>
       </w:hyperlink>
       <w:r>
@@ -45724,8 +45904,8 @@
       <w:pPr>
         <w:pStyle w:val="Bibliography"/>
       </w:pPr>
-      <w:bookmarkStart w:id="65" w:name="ref-gerds2006consistent"/>
-      <w:bookmarkEnd w:id="64"/>
+      <w:bookmarkStart w:id="64" w:name="ref-gerds2006consistent"/>
+      <w:bookmarkEnd w:id="63"/>
       <w:r>
         <w:t xml:space="preserve">42. </w:t>
       </w:r>
@@ -45741,8 +45921,8 @@
       <w:pPr>
         <w:pStyle w:val="Bibliography"/>
       </w:pPr>
-      <w:bookmarkStart w:id="66" w:name="ref-blackstone1986decomposition"/>
-      <w:bookmarkEnd w:id="65"/>
+      <w:bookmarkStart w:id="65" w:name="ref-blackstone1986decomposition"/>
+      <w:bookmarkEnd w:id="64"/>
       <w:r>
         <w:lastRenderedPageBreak/>
         <w:t xml:space="preserve">43. </w:t>
@@ -45759,21 +45939,37 @@
       <w:pPr>
         <w:pStyle w:val="Bibliography"/>
       </w:pPr>
-      <w:bookmarkStart w:id="67" w:name="ref-gerds2014calibration"/>
-      <w:bookmarkEnd w:id="66"/>
+      <w:bookmarkStart w:id="66" w:name="ref-gerds2014calibration"/>
+      <w:bookmarkEnd w:id="65"/>
       <w:r>
         <w:t xml:space="preserve">44. </w:t>
       </w:r>
       <w:r>
         <w:tab/>
-        <w:t>Gerds TA, Andersen PK, Kattan MW. Calibration plots for risk prediction models in the presence of competing risks. Statistics in Medicine 2014;33:3191–3203. doi:</w:t>
+        <w:t xml:space="preserve">Gerds TA, Andersen PK, Kattan MW. Calibration plots for risk prediction models in the presence of competing risks. Statistics in Medicine 2014;33:3191–3203. </w:t>
+      </w:r>
+      <w:proofErr w:type="spellStart"/>
+      <w:proofErr w:type="gramStart"/>
+      <w:r>
+        <w:t>doi</w:t>
+      </w:r>
+      <w:proofErr w:type="gramEnd"/>
+      <w:r>
+        <w:t>:</w:t>
       </w:r>
       <w:hyperlink r:id="rId28">
         <w:r>
           <w:rPr>
             <w:rStyle w:val="Hyperlink"/>
           </w:rPr>
-          <w:t>https://doi.org/10.1002/sim.6152</w:t>
+          <w:t>https</w:t>
+        </w:r>
+        <w:proofErr w:type="spellEnd"/>
+        <w:r>
+          <w:rPr>
+            <w:rStyle w:val="Hyperlink"/>
+          </w:rPr>
+          <w:t>://doi.org/10.1002/sim.6152</w:t>
         </w:r>
       </w:hyperlink>
       <w:r>
@@ -45784,8 +45980,8 @@
       <w:pPr>
         <w:pStyle w:val="Bibliography"/>
       </w:pPr>
-      <w:bookmarkStart w:id="68" w:name="ref-gerds2013estimating"/>
-      <w:bookmarkEnd w:id="67"/>
+      <w:bookmarkStart w:id="67" w:name="ref-gerds2013estimating"/>
+      <w:bookmarkEnd w:id="66"/>
       <w:r>
         <w:t xml:space="preserve">45. </w:t>
       </w:r>
@@ -45794,7 +45990,15 @@
         <w:t>Gerds TA, Kattan MW, Schumacher M, Yu C. Estimating a time-dependent concordance index for survival prediction models with covariate dependent censoring. Statistics in Medicine 2013;32:21</w:t>
       </w:r>
       <w:r>
-        <w:t>73–2184. doi:</w:t>
+        <w:t xml:space="preserve">73–2184. </w:t>
+      </w:r>
+      <w:proofErr w:type="gramStart"/>
+      <w:r>
+        <w:t>doi</w:t>
+      </w:r>
+      <w:proofErr w:type="gramEnd"/>
+      <w:r>
+        <w:t>:</w:t>
       </w:r>
       <w:hyperlink r:id="rId29">
         <w:r>
@@ -45812,14 +46016,22 @@
       <w:pPr>
         <w:pStyle w:val="Bibliography"/>
       </w:pPr>
-      <w:bookmarkStart w:id="69" w:name="ref-kuhn2013applied"/>
-      <w:bookmarkEnd w:id="68"/>
+      <w:bookmarkStart w:id="68" w:name="ref-kuhn2013applied"/>
+      <w:bookmarkEnd w:id="67"/>
       <w:r>
         <w:t xml:space="preserve">46. </w:t>
       </w:r>
       <w:r>
         <w:tab/>
-        <w:t>Kuhn M, Johnson K. Applied predictive modeling. vol. 26. Springer; 2013. doi:</w:t>
+        <w:t xml:space="preserve">Kuhn M, Johnson K. Applied predictive modeling. vol. 26. Springer; 2013. </w:t>
+      </w:r>
+      <w:proofErr w:type="gramStart"/>
+      <w:r>
+        <w:t>doi</w:t>
+      </w:r>
+      <w:proofErr w:type="gramEnd"/>
+      <w:r>
+        <w:t>:</w:t>
       </w:r>
       <w:hyperlink r:id="rId30">
         <w:r>
@@ -45837,8 +46049,8 @@
       <w:pPr>
         <w:pStyle w:val="Bibliography"/>
       </w:pPr>
-      <w:bookmarkStart w:id="70" w:name="ref-benavoli2017time"/>
-      <w:bookmarkEnd w:id="69"/>
+      <w:bookmarkStart w:id="69" w:name="ref-benavoli2017time"/>
+      <w:bookmarkEnd w:id="68"/>
       <w:r>
         <w:t>47.</w:t>
       </w:r>
@@ -45854,8 +46066,8 @@
       <w:pPr>
         <w:pStyle w:val="Bibliography"/>
       </w:pPr>
-      <w:bookmarkStart w:id="71" w:name="ref-lex2014upset"/>
-      <w:bookmarkEnd w:id="70"/>
+      <w:bookmarkStart w:id="70" w:name="ref-lex2014upset"/>
+      <w:bookmarkEnd w:id="69"/>
       <w:r>
         <w:t xml:space="preserve">48. </w:t>
       </w:r>
@@ -45871,8 +46083,8 @@
       <w:pPr>
         <w:pStyle w:val="Bibliography"/>
       </w:pPr>
-      <w:bookmarkStart w:id="72" w:name="ref-van1995python"/>
-      <w:bookmarkEnd w:id="71"/>
+      <w:bookmarkStart w:id="71" w:name="ref-van1995python"/>
+      <w:bookmarkEnd w:id="70"/>
       <w:r>
         <w:t xml:space="preserve">49. </w:t>
       </w:r>
@@ -45885,8 +46097,8 @@
       <w:pPr>
         <w:pStyle w:val="Bibliography"/>
       </w:pPr>
-      <w:bookmarkStart w:id="73" w:name="ref-sas2013"/>
-      <w:bookmarkEnd w:id="72"/>
+      <w:bookmarkStart w:id="72" w:name="ref-sas2013"/>
+      <w:bookmarkEnd w:id="71"/>
       <w:r>
         <w:t xml:space="preserve">50. </w:t>
       </w:r>
@@ -45902,8 +46114,8 @@
       <w:pPr>
         <w:pStyle w:val="Bibliography"/>
       </w:pPr>
-      <w:bookmarkStart w:id="74" w:name="ref-drake"/>
-      <w:bookmarkEnd w:id="73"/>
+      <w:bookmarkStart w:id="73" w:name="ref-drake"/>
+      <w:bookmarkEnd w:id="72"/>
       <w:r>
         <w:t xml:space="preserve">51. </w:t>
       </w:r>
@@ -45916,8 +46128,8 @@
       <w:pPr>
         <w:pStyle w:val="Bibliography"/>
       </w:pPr>
-      <w:bookmarkStart w:id="75" w:name="ref-naniar"/>
-      <w:bookmarkEnd w:id="74"/>
+      <w:bookmarkStart w:id="74" w:name="ref-naniar"/>
+      <w:bookmarkEnd w:id="73"/>
       <w:r>
         <w:t xml:space="preserve">52. </w:t>
       </w:r>
@@ -45933,8 +46145,8 @@
       <w:pPr>
         <w:pStyle w:val="Bibliography"/>
       </w:pPr>
-      <w:bookmarkStart w:id="76" w:name="ref-mice"/>
-      <w:bookmarkEnd w:id="75"/>
+      <w:bookmarkStart w:id="75" w:name="ref-mice"/>
+      <w:bookmarkEnd w:id="74"/>
       <w:r>
         <w:t xml:space="preserve">53. </w:t>
       </w:r>
@@ -45947,8 +46159,8 @@
       <w:pPr>
         <w:pStyle w:val="Bibliography"/>
       </w:pPr>
-      <w:bookmarkStart w:id="77" w:name="ref-miceRanger"/>
-      <w:bookmarkEnd w:id="76"/>
+      <w:bookmarkStart w:id="76" w:name="ref-miceRanger"/>
+      <w:bookmarkEnd w:id="75"/>
       <w:r>
         <w:t xml:space="preserve">54. </w:t>
       </w:r>
@@ -45964,8 +46176,8 @@
       <w:pPr>
         <w:pStyle w:val="Bibliography"/>
       </w:pPr>
-      <w:bookmarkStart w:id="78" w:name="ref-table.glue"/>
-      <w:bookmarkEnd w:id="77"/>
+      <w:bookmarkStart w:id="77" w:name="ref-table.glue"/>
+      <w:bookmarkEnd w:id="76"/>
       <w:r>
         <w:t xml:space="preserve">55. </w:t>
       </w:r>
@@ -45978,8 +46190,8 @@
       <w:pPr>
         <w:pStyle w:val="Bibliography"/>
       </w:pPr>
-      <w:bookmarkStart w:id="79" w:name="ref-tidyverse"/>
-      <w:bookmarkEnd w:id="78"/>
+      <w:bookmarkStart w:id="78" w:name="ref-tidyverse"/>
+      <w:bookmarkEnd w:id="77"/>
       <w:r>
         <w:t xml:space="preserve">56. </w:t>
       </w:r>
@@ -45988,7 +46200,15 @@
         <w:t>Wickham H, Averick M, Bryan J, Chang W, McGowan LD, François R, et al. Welcome to the tidyverse. Jo</w:t>
       </w:r>
       <w:r>
-        <w:t>urnal of Open Source Software 2019;4:1686. doi:</w:t>
+        <w:t xml:space="preserve">urnal of Open Source Software 2019;4:1686. </w:t>
+      </w:r>
+      <w:proofErr w:type="gramStart"/>
+      <w:r>
+        <w:t>doi</w:t>
+      </w:r>
+      <w:proofErr w:type="gramEnd"/>
+      <w:r>
+        <w:t>:</w:t>
       </w:r>
       <w:hyperlink r:id="rId31">
         <w:r>
@@ -46006,8 +46226,8 @@
       <w:pPr>
         <w:pStyle w:val="Bibliography"/>
       </w:pPr>
-      <w:bookmarkStart w:id="80" w:name="ref-rstanarm"/>
-      <w:bookmarkEnd w:id="79"/>
+      <w:bookmarkStart w:id="79" w:name="ref-rstanarm"/>
+      <w:bookmarkEnd w:id="78"/>
       <w:r>
         <w:t xml:space="preserve">57. </w:t>
       </w:r>
@@ -46020,8 +46240,8 @@
       <w:pPr>
         <w:pStyle w:val="Bibliography"/>
       </w:pPr>
-      <w:bookmarkStart w:id="81" w:name="ref-tidybayes"/>
-      <w:bookmarkEnd w:id="80"/>
+      <w:bookmarkStart w:id="80" w:name="ref-tidybayes"/>
+      <w:bookmarkEnd w:id="79"/>
       <w:r>
         <w:t xml:space="preserve">58. </w:t>
       </w:r>
@@ -46030,7 +46250,15 @@
         <w:t>Kay M. tidybayes: T</w:t>
       </w:r>
       <w:r>
-        <w:t>idy data and geoms for Bayesian models. 2020. doi:</w:t>
+        <w:t xml:space="preserve">idy data and geoms for Bayesian models. 2020. </w:t>
+      </w:r>
+      <w:proofErr w:type="gramStart"/>
+      <w:r>
+        <w:t>doi</w:t>
+      </w:r>
+      <w:proofErr w:type="gramEnd"/>
+      <w:r>
+        <w:t>:</w:t>
       </w:r>
       <w:hyperlink r:id="rId32">
         <w:r>
@@ -46048,8 +46276,8 @@
       <w:pPr>
         <w:pStyle w:val="Bibliography"/>
       </w:pPr>
-      <w:bookmarkStart w:id="82" w:name="ref-survival"/>
-      <w:bookmarkEnd w:id="81"/>
+      <w:bookmarkStart w:id="81" w:name="ref-survival"/>
+      <w:bookmarkEnd w:id="80"/>
       <w:r>
         <w:lastRenderedPageBreak/>
         <w:t xml:space="preserve">59. </w:t>
@@ -46063,8 +46291,8 @@
       <w:pPr>
         <w:pStyle w:val="Bibliography"/>
       </w:pPr>
-      <w:bookmarkStart w:id="83" w:name="ref-tidymodels"/>
-      <w:bookmarkEnd w:id="82"/>
+      <w:bookmarkStart w:id="82" w:name="ref-tidymodels"/>
+      <w:bookmarkEnd w:id="81"/>
       <w:r>
         <w:t xml:space="preserve">60. </w:t>
       </w:r>
@@ -46080,8 +46308,8 @@
       <w:pPr>
         <w:pStyle w:val="Bibliography"/>
       </w:pPr>
-      <w:bookmarkStart w:id="84" w:name="ref-riskRegression"/>
-      <w:bookmarkEnd w:id="83"/>
+      <w:bookmarkStart w:id="83" w:name="ref-riskRegression"/>
+      <w:bookmarkEnd w:id="82"/>
       <w:r>
         <w:t xml:space="preserve">61. </w:t>
       </w:r>
@@ -46094,8 +46322,8 @@
       <w:pPr>
         <w:pStyle w:val="Bibliography"/>
       </w:pPr>
-      <w:bookmarkStart w:id="85" w:name="ref-byron_2020_4247449"/>
-      <w:bookmarkEnd w:id="84"/>
+      <w:bookmarkStart w:id="84" w:name="ref-byron_2020_4247449"/>
+      <w:bookmarkEnd w:id="83"/>
       <w:r>
         <w:t xml:space="preserve">62. </w:t>
       </w:r>
@@ -46104,7 +46332,15 @@
         <w:t xml:space="preserve">Jaeger BC. INTERMACS-missing-data. Available at </w:t>
       </w:r>
       <w:r>
-        <w:t>https://github.com/bcjaeger/INTERMACS-missing-data. DOI: 10.5281/zenodo.4247449. Zenodo; 2020. doi:</w:t>
+        <w:t xml:space="preserve">https://github.com/bcjaeger/INTERMACS-missing-data. DOI: 10.5281/zenodo.4247449. Zenodo; 2020. </w:t>
+      </w:r>
+      <w:proofErr w:type="gramStart"/>
+      <w:r>
+        <w:t>doi</w:t>
+      </w:r>
+      <w:proofErr w:type="gramEnd"/>
+      <w:r>
+        <w:t>:</w:t>
       </w:r>
       <w:hyperlink r:id="rId33">
         <w:r>
@@ -46122,8 +46358,8 @@
       <w:pPr>
         <w:pStyle w:val="Bibliography"/>
       </w:pPr>
-      <w:bookmarkStart w:id="86" w:name="ref-cheaha"/>
-      <w:bookmarkEnd w:id="85"/>
+      <w:bookmarkStart w:id="85" w:name="ref-cheaha"/>
+      <w:bookmarkEnd w:id="84"/>
       <w:r>
         <w:t xml:space="preserve">63. </w:t>
       </w:r>
@@ -46139,14 +46375,22 @@
       <w:pPr>
         <w:pStyle w:val="Bibliography"/>
       </w:pPr>
-      <w:bookmarkStart w:id="87" w:name="ref-hassan2007regression"/>
-      <w:bookmarkEnd w:id="86"/>
+      <w:bookmarkStart w:id="86" w:name="ref-hassan2007regression"/>
+      <w:bookmarkEnd w:id="85"/>
       <w:r>
         <w:t xml:space="preserve">64. </w:t>
       </w:r>
       <w:r>
         <w:tab/>
-        <w:t>Hassan MM, Atiya AF, El-Gayar N, El-Fouly R. Regression in the presence missing data using ensemble methods. Neural networks, 2007. IJCNN 2007, IEEE; 2007, p. 1261–1265. doi:</w:t>
+        <w:t xml:space="preserve">Hassan MM, Atiya AF, El-Gayar N, El-Fouly R. Regression in the presence missing data using ensemble methods. Neural networks, 2007. IJCNN 2007, IEEE; 2007, p. 1261–1265. </w:t>
+      </w:r>
+      <w:proofErr w:type="gramStart"/>
+      <w:r>
+        <w:t>doi</w:t>
+      </w:r>
+      <w:proofErr w:type="gramEnd"/>
+      <w:r>
+        <w:t>:</w:t>
       </w:r>
       <w:hyperlink r:id="rId34">
         <w:r>
@@ -46164,8 +46408,8 @@
       <w:pPr>
         <w:pStyle w:val="Bibliography"/>
       </w:pPr>
-      <w:bookmarkStart w:id="88" w:name="ref-nanni2012classifier"/>
-      <w:bookmarkEnd w:id="87"/>
+      <w:bookmarkStart w:id="87" w:name="ref-nanni2012classifier"/>
+      <w:bookmarkEnd w:id="86"/>
       <w:r>
         <w:t xml:space="preserve">65. </w:t>
       </w:r>
@@ -46178,8 +46422,8 @@
       <w:pPr>
         <w:pStyle w:val="Bibliography"/>
       </w:pPr>
-      <w:bookmarkStart w:id="89" w:name="ref-tutz2015improved"/>
-      <w:bookmarkEnd w:id="88"/>
+      <w:bookmarkStart w:id="88" w:name="ref-tutz2015improved"/>
+      <w:bookmarkEnd w:id="87"/>
       <w:r>
         <w:t xml:space="preserve">66. </w:t>
       </w:r>
@@ -46195,8 +46439,8 @@
       <w:pPr>
         <w:pStyle w:val="Bibliography"/>
       </w:pPr>
-      <w:bookmarkStart w:id="90" w:name="ref-little2013joys"/>
-      <w:bookmarkEnd w:id="89"/>
+      <w:bookmarkStart w:id="89" w:name="ref-little2013joys"/>
+      <w:bookmarkEnd w:id="88"/>
       <w:r>
         <w:t xml:space="preserve">67. </w:t>
       </w:r>
@@ -46209,8 +46453,8 @@
       <w:pPr>
         <w:pStyle w:val="Bibliography"/>
       </w:pPr>
-      <w:bookmarkStart w:id="91" w:name="ref-steele2018machine"/>
-      <w:bookmarkEnd w:id="90"/>
+      <w:bookmarkStart w:id="90" w:name="ref-steele2018machine"/>
+      <w:bookmarkEnd w:id="89"/>
       <w:r>
         <w:t xml:space="preserve">68. </w:t>
       </w:r>
@@ -46221,8 +46465,10 @@
       <w:r>
         <w:t>J, Denaxas SC, Shah AD, Hemingway H, Luscombe NM. Machine learning models in electronic health records can outperform conventional survival models for predicting patient mortality in coronary artery disease. PloS One 2018;13:e0202344.</w:t>
       </w:r>
-      <w:bookmarkEnd w:id="22"/>
-      <w:bookmarkEnd w:id="24"/>
+      <w:bookmarkStart w:id="91" w:name="_GoBack"/>
+      <w:bookmarkEnd w:id="21"/>
+      <w:bookmarkEnd w:id="23"/>
+      <w:bookmarkEnd w:id="90"/>
       <w:bookmarkEnd w:id="91"/>
     </w:p>
     <w:sectPr>
@@ -46310,7 +46556,7 @@
           <w:rPr>
             <w:noProof/>
           </w:rPr>
-          <w:t>1</w:t>
+          <w:t>48</w:t>
         </w:r>
         <w:r>
           <w:rPr>

</xml_diff>